<commit_message>
Memory System & Card Reader Updates
1. Added the Card Reader class.
2. Refacted the original Memory class into MemorySystem class. Now it
owns main memory, cache, rom loader and card reader.
3. Made the interaction with the rom loader better.
4. Added a new exception, DeviceFailureException.
5. Implemented support of IN instruction for reading from the card
reader.
6. Updated documentation.
</commit_message>
<xml_diff>
--- a/Design Note.docx
+++ b/Design Note.docx
@@ -82,7 +82,7 @@
         <w:jc w:val="center"/>
       </w:pPr>
       <w:r>
-        <w:object w:dxaOrig="20566" w:dyaOrig="18135">
+        <w:object w:dxaOrig="17963" w:dyaOrig="8865">
           <v:shapetype id="_x0000_t75" coordsize="21600,21600" o:spt="75" o:preferrelative="t" path="m@4@5l@4@11@9@11@9@5xe" filled="f" stroked="f">
             <v:stroke joinstyle="miter"/>
             <v:formulas>
@@ -102,12 +102,14 @@
             <v:path o:extrusionok="f" gradientshapeok="t" o:connecttype="rect"/>
             <o:lock v:ext="edit" aspectratio="t"/>
           </v:shapetype>
-          <v:shape id="_x0000_i1025" type="#_x0000_t75" style="width:414.4pt;height:365pt" o:ole="">
+          <v:shape id="_x0000_i1027" type="#_x0000_t75" style="width:415.25pt;height:205.1pt" o:ole="">
             <v:imagedata r:id="rId7" o:title=""/>
           </v:shape>
-          <o:OLEObject Type="Embed" ProgID="Visio.Drawing.15" ShapeID="_x0000_i1025" DrawAspect="Content" ObjectID="_1539178414" r:id="rId8"/>
+          <o:OLEObject Type="Embed" ProgID="Visio.Drawing.15" ShapeID="_x0000_i1027" DrawAspect="Content" ObjectID="_1539623161" r:id="rId8"/>
         </w:object>
       </w:r>
+      <w:bookmarkStart w:id="0" w:name="_GoBack"/>
+      <w:bookmarkEnd w:id="0"/>
     </w:p>
     <w:p>
       <w:pPr>
@@ -136,13 +138,91 @@
     <w:p>
       <w:pPr>
         <w:spacing w:line="480" w:lineRule="auto"/>
+        <w:rPr>
+          <w:rFonts w:ascii="Times New Roman" w:hAnsi="Times New Roman" w:cs="Times New Roman"/>
+          <w:sz w:val="24"/>
+        </w:rPr>
+      </w:pPr>
+    </w:p>
+    <w:p>
+      <w:pPr>
+        <w:spacing w:line="480" w:lineRule="auto"/>
         <w:ind w:firstLine="420"/>
-        <w:jc w:val="center"/>
-        <w:rPr>
-          <w:rFonts w:ascii="Times New Roman" w:hAnsi="Times New Roman" w:cs="Times New Roman"/>
-          <w:sz w:val="24"/>
-        </w:rPr>
-      </w:pPr>
+        <w:rPr>
+          <w:rFonts w:ascii="Times New Roman" w:hAnsi="Times New Roman" w:cs="Times New Roman"/>
+          <w:sz w:val="24"/>
+        </w:rPr>
+      </w:pPr>
+      <w:r>
+        <w:rPr>
+          <w:rFonts w:ascii="Times New Roman" w:hAnsi="Times New Roman" w:cs="Times New Roman"/>
+          <w:sz w:val="24"/>
+        </w:rPr>
+        <w:t xml:space="preserve">For </w:t>
+      </w:r>
+      <w:r>
+        <w:rPr>
+          <w:rFonts w:ascii="Times New Roman" w:hAnsi="Times New Roman" w:cs="Times New Roman"/>
+          <w:sz w:val="24"/>
+        </w:rPr>
+        <w:t>Memory</w:t>
+      </w:r>
+      <w:r>
+        <w:rPr>
+          <w:rFonts w:ascii="Times New Roman" w:hAnsi="Times New Roman" w:cs="Times New Roman"/>
+          <w:sz w:val="24"/>
+        </w:rPr>
+        <w:t xml:space="preserve"> System</w:t>
+      </w:r>
+      <w:r>
+        <w:rPr>
+          <w:rFonts w:ascii="Times New Roman" w:hAnsi="Times New Roman" w:cs="Times New Roman" w:hint="eastAsia"/>
+          <w:sz w:val="24"/>
+        </w:rPr>
+        <w:t>,</w:t>
+      </w:r>
+      <w:r>
+        <w:rPr>
+          <w:rFonts w:ascii="Times New Roman" w:hAnsi="Times New Roman" w:cs="Times New Roman"/>
+          <w:sz w:val="24"/>
+        </w:rPr>
+        <w:t xml:space="preserve"> i</w:t>
+      </w:r>
+      <w:r>
+        <w:rPr>
+          <w:rFonts w:ascii="Times New Roman" w:hAnsi="Times New Roman" w:cs="Times New Roman"/>
+          <w:sz w:val="24"/>
+        </w:rPr>
+        <w:t>t has a main memory</w:t>
+      </w:r>
+      <w:r>
+        <w:rPr>
+          <w:rFonts w:ascii="Times New Roman" w:hAnsi="Times New Roman" w:cs="Times New Roman"/>
+          <w:sz w:val="24"/>
+        </w:rPr>
+        <w:t xml:space="preserve"> implemented as an array of 2048 integers</w:t>
+      </w:r>
+      <w:r>
+        <w:rPr>
+          <w:rFonts w:ascii="Times New Roman" w:hAnsi="Times New Roman" w:cs="Times New Roman"/>
+          <w:sz w:val="24"/>
+        </w:rPr>
+        <w:t xml:space="preserve"> and a simple cache. Its</w:t>
+      </w:r>
+      <w:r>
+        <w:rPr>
+          <w:rFonts w:ascii="Times New Roman" w:hAnsi="Times New Roman" w:cs="Times New Roman"/>
+          <w:sz w:val="24"/>
+        </w:rPr>
+        <w:t xml:space="preserve"> size of is designed to be expandable.</w:t>
+      </w:r>
+      <w:r>
+        <w:rPr>
+          <w:rFonts w:ascii="Times New Roman" w:hAnsi="Times New Roman" w:cs="Times New Roman"/>
+          <w:sz w:val="24"/>
+        </w:rPr>
+        <w:t xml:space="preserve"> Also, a Rom Loader and a Card Reader are integrated into the memory system as outer devices.</w:t>
+      </w:r>
     </w:p>
     <w:p>
       <w:pPr>
@@ -158,70 +238,66 @@
           <w:rFonts w:ascii="Times New Roman" w:hAnsi="Times New Roman" w:cs="Times New Roman"/>
           <w:sz w:val="24"/>
         </w:rPr>
-        <w:t>With the hierarchy easily seen and understood, n</w:t>
-      </w:r>
-      <w:r>
-        <w:rPr>
-          <w:rFonts w:ascii="Times New Roman" w:hAnsi="Times New Roman" w:cs="Times New Roman" w:hint="eastAsia"/>
-          <w:sz w:val="24"/>
-        </w:rPr>
-        <w:t>ow we</w:t>
-      </w:r>
-      <w:r>
-        <w:rPr>
-          <w:rFonts w:ascii="Times New Roman" w:hAnsi="Times New Roman" w:cs="Times New Roman"/>
-          <w:sz w:val="24"/>
-        </w:rPr>
-        <w:t xml:space="preserve">’d like to address a few design ideas of </w:t>
-      </w:r>
-      <w:r>
-        <w:rPr>
-          <w:rFonts w:ascii="Times New Roman" w:hAnsi="Times New Roman" w:cs="Times New Roman"/>
-          <w:sz w:val="24"/>
-        </w:rPr>
-        <w:t>the LEAF</w:t>
-      </w:r>
-      <w:r>
-        <w:rPr>
-          <w:rFonts w:ascii="Times New Roman" w:hAnsi="Times New Roman" w:cs="Times New Roman"/>
-          <w:sz w:val="24"/>
-        </w:rPr>
-        <w:t xml:space="preserve"> element</w:t>
-      </w:r>
-      <w:r>
-        <w:rPr>
-          <w:rFonts w:ascii="Times New Roman" w:hAnsi="Times New Roman" w:cs="Times New Roman"/>
-          <w:sz w:val="24"/>
-        </w:rPr>
-        <w:t>s (Rom Loader, Memory,</w:t>
-      </w:r>
-      <w:r>
-        <w:rPr>
-          <w:rFonts w:ascii="Times New Roman" w:hAnsi="Times New Roman" w:cs="Times New Roman"/>
-          <w:sz w:val="24"/>
-        </w:rPr>
-        <w:t xml:space="preserve"> ISA,</w:t>
-      </w:r>
-      <w:r>
-        <w:rPr>
-          <w:rFonts w:ascii="Times New Roman" w:hAnsi="Times New Roman" w:cs="Times New Roman"/>
-          <w:sz w:val="24"/>
-        </w:rPr>
-        <w:t xml:space="preserve"> CU, Registers, and ALU) of the computer</w:t>
-      </w:r>
-      <w:r>
-        <w:rPr>
-          <w:rFonts w:ascii="Times New Roman" w:hAnsi="Times New Roman" w:cs="Times New Roman"/>
-          <w:sz w:val="24"/>
-        </w:rPr>
-        <w:t xml:space="preserve">. </w:t>
-      </w:r>
-      <w:r>
-        <w:rPr>
-          <w:rFonts w:ascii="Times New Roman" w:hAnsi="Times New Roman" w:cs="Times New Roman"/>
-          <w:sz w:val="24"/>
-        </w:rPr>
-        <w:t xml:space="preserve">The Rom Loader is supposed to actually load the boot program from files, which is used as ROM, to the memory. However, it works now as </w:t>
+        <w:t>Our system is based on certain Instruction Set Architecture (ISA). It is not explicitly “owned” by CPU</w:t>
+      </w:r>
+      <w:r>
+        <w:rPr>
+          <w:rFonts w:ascii="Times New Roman" w:hAnsi="Times New Roman" w:cs="Times New Roman"/>
+          <w:sz w:val="24"/>
+        </w:rPr>
+        <w:t xml:space="preserve"> or part of it</w:t>
+      </w:r>
+      <w:r>
+        <w:rPr>
+          <w:rFonts w:ascii="Times New Roman" w:hAnsi="Times New Roman" w:cs="Times New Roman"/>
+          <w:sz w:val="24"/>
+        </w:rPr>
+        <w:t>, though. A bunch of decoding schemes and instruction definition conventions would be included in this element.</w:t>
+      </w:r>
+    </w:p>
+    <w:p>
+      <w:pPr>
+        <w:spacing w:line="480" w:lineRule="auto"/>
+        <w:ind w:firstLine="420"/>
+        <w:rPr>
+          <w:rFonts w:ascii="Times New Roman" w:hAnsi="Times New Roman" w:cs="Times New Roman"/>
+          <w:sz w:val="24"/>
+        </w:rPr>
+      </w:pPr>
+      <w:r>
+        <w:rPr>
+          <w:rFonts w:ascii="Times New Roman" w:hAnsi="Times New Roman" w:cs="Times New Roman"/>
+          <w:sz w:val="24"/>
+        </w:rPr>
+        <w:t>The Control Unit would be in charge of lots of tasks as it is in practice.</w:t>
+      </w:r>
+      <w:r>
+        <w:rPr>
+          <w:rFonts w:ascii="Times New Roman" w:hAnsi="Times New Roman" w:cs="Times New Roman"/>
+          <w:sz w:val="24"/>
+        </w:rPr>
+        <w:t xml:space="preserve"> Inside the CU class Data Handling Operations and Control Flow Operations are implemented.</w:t>
+      </w:r>
+      <w:r>
+        <w:rPr>
+          <w:rFonts w:ascii="Times New Roman" w:hAnsi="Times New Roman" w:cs="Times New Roman"/>
+          <w:sz w:val="24"/>
+        </w:rPr>
+        <w:t xml:space="preserve"> </w:t>
+      </w:r>
+      <w:r>
+        <w:rPr>
+          <w:rFonts w:ascii="Times New Roman" w:hAnsi="Times New Roman" w:cs="Times New Roman"/>
+          <w:sz w:val="24"/>
+        </w:rPr>
+        <w:t xml:space="preserve">What’s more important, it’s </w:t>
+      </w:r>
+      <w:r>
+        <w:rPr>
+          <w:rFonts w:ascii="Times New Roman" w:hAnsi="Times New Roman" w:cs="Times New Roman"/>
+          <w:sz w:val="24"/>
+        </w:rPr>
+        <w:t xml:space="preserve">the one that executes the Instruction Cycle, which is </w:t>
       </w:r>
       <w:r>
         <w:rPr>
@@ -229,7 +305,14 @@
           <w:sz w:val="24"/>
         </w:rPr>
         <w:lastRenderedPageBreak/>
-        <w:t>loading some hard coded instructions from within the Java program temporarily. We will change it soon.</w:t>
+        <w:t>would allow us to realize pipelines later on</w:t>
+      </w:r>
+      <w:r>
+        <w:rPr>
+          <w:rFonts w:ascii="Times New Roman" w:hAnsi="Times New Roman" w:cs="Times New Roman"/>
+          <w:sz w:val="24"/>
+        </w:rPr>
+        <w:t>.</w:t>
       </w:r>
     </w:p>
     <w:p>
@@ -241,6 +324,13 @@
           <w:sz w:val="24"/>
         </w:rPr>
       </w:pPr>
+      <w:r>
+        <w:rPr>
+          <w:rFonts w:ascii="Times New Roman" w:hAnsi="Times New Roman" w:cs="Times New Roman"/>
+          <w:sz w:val="24"/>
+        </w:rPr>
+        <w:t>What Processor Registers include INITIALLY has already been put on the figure. Their bit length is not necessarily the same as required in the project description. We packaged them together into the CPU Java class.</w:t>
+      </w:r>
     </w:p>
     <w:p>
       <w:pPr>
@@ -256,49 +346,7 @@
           <w:rFonts w:ascii="Times New Roman" w:hAnsi="Times New Roman" w:cs="Times New Roman"/>
           <w:sz w:val="24"/>
         </w:rPr>
-        <w:t>The Memory is</w:t>
-      </w:r>
-      <w:r>
-        <w:rPr>
-          <w:rFonts w:ascii="Times New Roman" w:hAnsi="Times New Roman" w:cs="Times New Roman"/>
-          <w:sz w:val="24"/>
-        </w:rPr>
-        <w:t xml:space="preserve"> </w:t>
-      </w:r>
-      <w:r>
-        <w:rPr>
-          <w:rFonts w:ascii="Times New Roman" w:hAnsi="Times New Roman" w:cs="Times New Roman" w:hint="eastAsia"/>
-          <w:sz w:val="24"/>
-        </w:rPr>
-        <w:t>now a whole memory system.</w:t>
-      </w:r>
-      <w:r>
-        <w:rPr>
-          <w:rFonts w:ascii="Times New Roman" w:hAnsi="Times New Roman" w:cs="Times New Roman"/>
-          <w:sz w:val="24"/>
-        </w:rPr>
-        <w:t xml:space="preserve"> It has a main memory</w:t>
-      </w:r>
-      <w:r>
-        <w:rPr>
-          <w:rFonts w:ascii="Times New Roman" w:hAnsi="Times New Roman" w:cs="Times New Roman"/>
-          <w:sz w:val="24"/>
-        </w:rPr>
-        <w:t xml:space="preserve"> implemented as an array of 2048 integers</w:t>
-      </w:r>
-      <w:r>
-        <w:rPr>
-          <w:rFonts w:ascii="Times New Roman" w:hAnsi="Times New Roman" w:cs="Times New Roman"/>
-          <w:sz w:val="24"/>
-        </w:rPr>
-        <w:t xml:space="preserve"> and a simple cache. Its</w:t>
-      </w:r>
-      <w:r>
-        <w:rPr>
-          <w:rFonts w:ascii="Times New Roman" w:hAnsi="Times New Roman" w:cs="Times New Roman"/>
-          <w:sz w:val="24"/>
-        </w:rPr>
-        <w:t xml:space="preserve"> size of is designed to be expandable.</w:t>
+        <w:t>ALU would implement some arithmetic and logic operations.</w:t>
       </w:r>
     </w:p>
     <w:p>
@@ -310,27 +358,6 @@
           <w:sz w:val="24"/>
         </w:rPr>
       </w:pPr>
-      <w:r>
-        <w:rPr>
-          <w:rFonts w:ascii="Times New Roman" w:hAnsi="Times New Roman" w:cs="Times New Roman"/>
-          <w:sz w:val="24"/>
-        </w:rPr>
-        <w:t>Our system is based on certain Instruction Set Architecture (ISA). It is not explicitly “owned” by CPU</w:t>
-      </w:r>
-      <w:r>
-        <w:rPr>
-          <w:rFonts w:ascii="Times New Roman" w:hAnsi="Times New Roman" w:cs="Times New Roman"/>
-          <w:sz w:val="24"/>
-        </w:rPr>
-        <w:t xml:space="preserve"> or part of it</w:t>
-      </w:r>
-      <w:r>
-        <w:rPr>
-          <w:rFonts w:ascii="Times New Roman" w:hAnsi="Times New Roman" w:cs="Times New Roman"/>
-          <w:sz w:val="24"/>
-        </w:rPr>
-        <w:t>, though. A bunch of decoding schemes and instruction definition conventions would be included in this element.</w:t>
-      </w:r>
     </w:p>
     <w:p>
       <w:pPr>
@@ -346,75 +373,14 @@
           <w:rFonts w:ascii="Times New Roman" w:hAnsi="Times New Roman" w:cs="Times New Roman"/>
           <w:sz w:val="24"/>
         </w:rPr>
-        <w:t>The Control Unit would be in charge of lots of tasks as it is in practice.</w:t>
-      </w:r>
-      <w:r>
-        <w:rPr>
-          <w:rFonts w:ascii="Times New Roman" w:hAnsi="Times New Roman" w:cs="Times New Roman"/>
-          <w:sz w:val="24"/>
-        </w:rPr>
-        <w:t xml:space="preserve"> It needs to be able to direct Data Handling Operations such as load and store, and it is also the one that executes the Instruction Cycle, which is of great significance in our system.</w:t>
-      </w:r>
-    </w:p>
-    <w:p>
-      <w:pPr>
-        <w:spacing w:line="480" w:lineRule="auto"/>
-        <w:ind w:firstLine="420"/>
-        <w:rPr>
-          <w:rFonts w:ascii="Times New Roman" w:hAnsi="Times New Roman" w:cs="Times New Roman"/>
-          <w:sz w:val="24"/>
-        </w:rPr>
-      </w:pPr>
-      <w:r>
-        <w:rPr>
-          <w:rFonts w:ascii="Times New Roman" w:hAnsi="Times New Roman" w:cs="Times New Roman"/>
-          <w:sz w:val="24"/>
-        </w:rPr>
-        <w:t>What Processor Registers include INITIALLY has already been put on the figure. Their bit length is not necessarily the same as required in the project description. We packaged them together into the CPU Java class.</w:t>
-      </w:r>
-    </w:p>
-    <w:p>
-      <w:pPr>
-        <w:spacing w:line="480" w:lineRule="auto"/>
-        <w:ind w:firstLine="420"/>
-        <w:rPr>
-          <w:rFonts w:ascii="Times New Roman" w:hAnsi="Times New Roman" w:cs="Times New Roman"/>
-          <w:sz w:val="24"/>
-        </w:rPr>
-      </w:pPr>
-      <w:r>
-        <w:rPr>
-          <w:rFonts w:ascii="Times New Roman" w:hAnsi="Times New Roman" w:cs="Times New Roman"/>
-          <w:sz w:val="24"/>
-        </w:rPr>
-        <w:t>ALU would implement some arithmetic and logic operations.</w:t>
-      </w:r>
-    </w:p>
-    <w:p>
-      <w:pPr>
-        <w:spacing w:line="480" w:lineRule="auto"/>
-        <w:ind w:firstLine="420"/>
-        <w:rPr>
-          <w:rFonts w:ascii="Times New Roman" w:hAnsi="Times New Roman" w:cs="Times New Roman"/>
-          <w:sz w:val="24"/>
-        </w:rPr>
-      </w:pPr>
-    </w:p>
-    <w:p>
-      <w:pPr>
-        <w:spacing w:line="480" w:lineRule="auto"/>
-        <w:ind w:firstLine="420"/>
-        <w:rPr>
-          <w:rFonts w:ascii="Times New Roman" w:hAnsi="Times New Roman" w:cs="Times New Roman"/>
-          <w:sz w:val="24"/>
-        </w:rPr>
-      </w:pPr>
-      <w:r>
-        <w:rPr>
-          <w:rFonts w:ascii="Times New Roman" w:hAnsi="Times New Roman" w:cs="Times New Roman"/>
-          <w:sz w:val="24"/>
-        </w:rPr>
-        <w:t xml:space="preserve">The object design derived from the above figure. In addition, we made use of a few software </w:t>
+        <w:t>The object design derives</w:t>
+      </w:r>
+      <w:r>
+        <w:rPr>
+          <w:rFonts w:ascii="Times New Roman" w:hAnsi="Times New Roman" w:cs="Times New Roman"/>
+          <w:sz w:val="24"/>
+        </w:rPr>
+        <w:t xml:space="preserve"> from the above figure. In addition, we made use of a few software </w:t>
       </w:r>
       <w:r>
         <w:rPr>
@@ -492,10 +458,10 @@
       </w:pPr>
       <w:r>
         <w:object w:dxaOrig="19081" w:dyaOrig="5641">
-          <v:shape id="_x0000_i1026" type="#_x0000_t75" style="width:415.25pt;height:123.05pt" o:ole="">
+          <v:shape id="_x0000_i1025" type="#_x0000_t75" style="width:415.25pt;height:123.05pt" o:ole="">
             <v:imagedata r:id="rId9" o:title=""/>
           </v:shape>
-          <o:OLEObject Type="Embed" ProgID="Visio.Drawing.15" ShapeID="_x0000_i1026" DrawAspect="Content" ObjectID="_1539178415" r:id="rId10"/>
+          <o:OLEObject Type="Embed" ProgID="Visio.Drawing.15" ShapeID="_x0000_i1025" DrawAspect="Content" ObjectID="_1539623162" r:id="rId10"/>
         </w:object>
       </w:r>
     </w:p>
@@ -608,10 +574,10 @@
       </w:pPr>
       <w:r>
         <w:object w:dxaOrig="15856" w:dyaOrig="10426">
-          <v:shape id="_x0000_i1027" type="#_x0000_t75" style="width:414.4pt;height:272.95pt" o:ole="">
+          <v:shape id="_x0000_i1026" type="#_x0000_t75" style="width:414.4pt;height:272.95pt" o:ole="">
             <v:imagedata r:id="rId11" o:title=""/>
           </v:shape>
-          <o:OLEObject Type="Embed" ProgID="Visio.Drawing.15" ShapeID="_x0000_i1027" DrawAspect="Content" ObjectID="_1539178416" r:id="rId12"/>
+          <o:OLEObject Type="Embed" ProgID="Visio.Drawing.15" ShapeID="_x0000_i1026" DrawAspect="Content" ObjectID="_1539623163" r:id="rId12"/>
         </w:object>
       </w:r>
     </w:p>
@@ -746,16 +712,7 @@
           <w:rFonts w:ascii="Times New Roman" w:hAnsi="Times New Roman" w:cs="Times New Roman"/>
           <w:sz w:val="24"/>
         </w:rPr>
-        <w:t>Our cache is implemented as a fully associative, unified cache. It has 16 cache lines, with each line having a tag indicating the address and space for storing 8 data. What’s behind the implementation is actually a queue. To demonstrate it is working, we printed relevant trace information both to system output c</w:t>
-      </w:r>
-      <w:bookmarkStart w:id="0" w:name="_GoBack"/>
-      <w:bookmarkEnd w:id="0"/>
-      <w:r>
-        <w:rPr>
-          <w:rFonts w:ascii="Times New Roman" w:hAnsi="Times New Roman" w:cs="Times New Roman"/>
-          <w:sz w:val="24"/>
-        </w:rPr>
-        <w:t>onsole and to file (named trace.txt). In addition, we used write-through strategy. And when a write miss occurred, write no-allocate was employed.</w:t>
+        <w:t>Our cache is implemented as a fully associative, unified cache. It has 16 cache lines, with each line having a tag indicating the address and space for storing 8 data. What’s behind the implementation is actually a queue. To demonstrate it is working, we printed relevant trace information both to system output console and to file (named trace.txt). In addition, we used write-through strategy. And when a write miss occurred, write no-allocate was employed.</w:t>
       </w:r>
     </w:p>
     <w:p>
@@ -4653,6 +4610,7 @@
   <w:style w:type="character" w:default="1" w:styleId="a0">
     <w:name w:val="Default Paragraph Font"/>
     <w:uiPriority w:val="1"/>
+    <w:semiHidden/>
     <w:unhideWhenUsed/>
   </w:style>
   <w:style w:type="table" w:default="1" w:styleId="a1">

</xml_diff>